<commit_message>
newpages + code blocks
</commit_message>
<xml_diff>
--- a/rsc/templates/template.docx
+++ b/rsc/templates/template.docx
@@ -472,6 +472,7 @@
             <w:pPr>
               <w:pStyle w:val="Compact"/>
               <w:widowControl w:val="false"/>
+              <w:suppressLineNumbers/>
               <w:suppressAutoHyphens w:val="true"/>
               <w:spacing w:before="36" w:after="36"/>
               <w:jc w:val="left"/>
@@ -486,6 +487,8 @@
             <w:r>
               <w:rPr>
                 <w:rFonts w:eastAsia="Cambria" w:cs="" w:ascii="Arial" w:hAnsi="Arial"/>
+                <w:i/>
+                <w:iCs/>
                 <w:kern w:val="0"/>
                 <w:sz w:val="24"/>
                 <w:szCs w:val="24"/>
@@ -496,6 +499,8 @@
             <w:r>
               <w:rPr>
                 <w:rFonts w:eastAsia="Cambria" w:cs="" w:ascii="Arial" w:hAnsi="Arial"/>
+                <w:i/>
+                <w:iCs/>
                 <w:kern w:val="0"/>
                 <w:sz w:val="24"/>
                 <w:szCs w:val="24"/>
@@ -517,6 +522,7 @@
             <w:pPr>
               <w:pStyle w:val="Compact"/>
               <w:widowControl w:val="false"/>
+              <w:suppressLineNumbers/>
               <w:suppressAutoHyphens w:val="true"/>
               <w:spacing w:before="36" w:after="36"/>
               <w:jc w:val="left"/>
@@ -531,6 +537,8 @@
             <w:r>
               <w:rPr>
                 <w:rFonts w:eastAsia="Cambria" w:cs="" w:ascii="Arial" w:hAnsi="Arial"/>
+                <w:i/>
+                <w:iCs/>
                 <w:kern w:val="0"/>
                 <w:sz w:val="24"/>
                 <w:szCs w:val="24"/>
@@ -541,6 +549,8 @@
             <w:r>
               <w:rPr>
                 <w:rFonts w:eastAsia="Cambria" w:cs="" w:ascii="Arial" w:hAnsi="Arial"/>
+                <w:i/>
+                <w:iCs/>
                 <w:kern w:val="0"/>
                 <w:sz w:val="24"/>
                 <w:szCs w:val="24"/>
@@ -562,6 +572,7 @@
             <w:pPr>
               <w:pStyle w:val="Compact"/>
               <w:widowControl w:val="false"/>
+              <w:suppressLineNumbers/>
               <w:suppressAutoHyphens w:val="true"/>
               <w:spacing w:before="36" w:after="36"/>
               <w:jc w:val="left"/>
@@ -576,6 +587,8 @@
             <w:r>
               <w:rPr>
                 <w:rFonts w:eastAsia="Cambria" w:cs="" w:ascii="Arial" w:hAnsi="Arial"/>
+                <w:i/>
+                <w:iCs/>
                 <w:kern w:val="0"/>
                 <w:sz w:val="24"/>
                 <w:szCs w:val="24"/>
@@ -586,6 +599,8 @@
             <w:r>
               <w:rPr>
                 <w:rFonts w:eastAsia="Cambria" w:cs="" w:ascii="Arial" w:hAnsi="Arial"/>
+                <w:i/>
+                <w:iCs/>
                 <w:kern w:val="0"/>
                 <w:sz w:val="24"/>
                 <w:szCs w:val="24"/>
@@ -604,6 +619,7 @@
             <w:pPr>
               <w:pStyle w:val="Compact"/>
               <w:widowControl w:val="false"/>
+              <w:suppressLineNumbers/>
               <w:suppressAutoHyphens w:val="true"/>
               <w:spacing w:before="36" w:after="36"/>
               <w:jc w:val="left"/>
@@ -618,6 +634,8 @@
             <w:r>
               <w:rPr>
                 <w:rFonts w:eastAsia="Cambria" w:cs="" w:ascii="Arial" w:hAnsi="Arial"/>
+                <w:i/>
+                <w:iCs/>
                 <w:kern w:val="0"/>
                 <w:sz w:val="24"/>
                 <w:szCs w:val="24"/>
@@ -628,6 +646,8 @@
             <w:r>
               <w:rPr>
                 <w:rFonts w:eastAsia="Cambria" w:cs="" w:ascii="Arial" w:hAnsi="Arial"/>
+                <w:i/>
+                <w:iCs/>
                 <w:kern w:val="0"/>
                 <w:sz w:val="24"/>
                 <w:szCs w:val="24"/>
@@ -641,21 +661,17 @@
     </w:tbl>
     <w:p>
       <w:pPr>
-        <w:pStyle w:val="ImageCaption"/>
-        <w:rPr>
-          <w:rFonts w:ascii="Arial" w:hAnsi="Arial"/>
-        </w:rPr>
-      </w:pPr>
-      <w:r>
-        <w:rPr>
-          <w:rFonts w:ascii="Arial" w:hAnsi="Arial"/>
-        </w:rPr>
+        <w:pStyle w:val="Compact"/>
+        <w:rPr>
+          <w:rFonts w:ascii="Arial" w:hAnsi="Arial"/>
+        </w:rPr>
+      </w:pPr>
+      <w:r>
+        <w:rPr/>
         <w:t xml:space="preserve"> </w:t>
       </w:r>
       <w:r>
-        <w:rPr>
-          <w:rFonts w:ascii="Arial" w:hAnsi="Arial"/>
-        </w:rPr>
+        <w:rPr/>
         <w:t xml:space="preserve">Image Caption </w:t>
       </w:r>
     </w:p>
@@ -738,6 +754,132 @@
           <w:rFonts w:ascii="Arial" w:hAnsi="Arial"/>
         </w:rPr>
         <w:t xml:space="preserve">Definition </w:t>
+      </w:r>
+    </w:p>
+    <w:p>
+      <w:pPr>
+        <w:pStyle w:val="Definition"/>
+        <w:spacing w:before="0" w:after="200"/>
+        <w:rPr>
+          <w:rFonts w:ascii="Arial" w:hAnsi="Arial"/>
+        </w:rPr>
+      </w:pPr>
+      <w:r>
+        <w:rPr>
+          <w:rFonts w:ascii="Arial" w:hAnsi="Arial"/>
+        </w:rPr>
+      </w:r>
+    </w:p>
+    <w:p>
+      <w:pPr>
+        <w:pStyle w:val="Normal"/>
+        <w:spacing w:before="0" w:after="200"/>
+        <w:rPr>
+          <w:rFonts w:ascii="Arial" w:hAnsi="Arial"/>
+        </w:rPr>
+      </w:pPr>
+      <w:r>
+        <w:rPr>
+          <w:rFonts w:ascii="Arial" w:hAnsi="Arial"/>
+        </w:rPr>
+      </w:r>
+    </w:p>
+    <w:p>
+      <w:pPr>
+        <w:pStyle w:val="Definition"/>
+        <w:spacing w:before="0" w:after="200"/>
+        <w:rPr>
+          <w:rFonts w:ascii="Arial" w:hAnsi="Arial"/>
+        </w:rPr>
+      </w:pPr>
+      <w:r>
+        <w:rPr>
+          <w:rFonts w:ascii="Arial" w:hAnsi="Arial"/>
+        </w:rPr>
+      </w:r>
+    </w:p>
+    <w:p>
+      <w:pPr>
+        <w:pStyle w:val="SourceCode"/>
+        <w:spacing w:before="0" w:after="200"/>
+        <w:jc w:val="left"/>
+        <w:rPr>
+          <w:rFonts w:ascii="Arial" w:hAnsi="Arial"/>
+        </w:rPr>
+      </w:pPr>
+      <w:r>
+        <w:rPr>
+          <w:rFonts w:ascii="Arial" w:hAnsi="Arial"/>
+        </w:rPr>
+        <w:t>Source Code</w:t>
+      </w:r>
+    </w:p>
+    <w:p>
+      <w:pPr>
+        <w:pStyle w:val="Definition"/>
+        <w:spacing w:before="0" w:after="200"/>
+        <w:rPr>
+          <w:rFonts w:ascii="Arial" w:hAnsi="Arial"/>
+        </w:rPr>
+      </w:pPr>
+      <w:r>
+        <w:rPr>
+          <w:rFonts w:ascii="Arial" w:hAnsi="Arial"/>
+        </w:rPr>
+      </w:r>
+    </w:p>
+    <w:p>
+      <w:pPr>
+        <w:pStyle w:val="Definition"/>
+        <w:spacing w:before="0" w:after="200"/>
+        <w:rPr>
+          <w:rFonts w:ascii="Arial" w:hAnsi="Arial"/>
+        </w:rPr>
+      </w:pPr>
+      <w:r>
+        <w:rPr>
+          <w:rFonts w:ascii="Arial" w:hAnsi="Arial"/>
+        </w:rPr>
+      </w:r>
+    </w:p>
+    <w:p>
+      <w:pPr>
+        <w:pStyle w:val="Definition"/>
+        <w:spacing w:before="0" w:after="200"/>
+        <w:rPr>
+          <w:rFonts w:ascii="Arial" w:hAnsi="Arial"/>
+        </w:rPr>
+      </w:pPr>
+      <w:r>
+        <w:rPr>
+          <w:rFonts w:ascii="Arial" w:hAnsi="Arial"/>
+        </w:rPr>
+      </w:r>
+    </w:p>
+    <w:p>
+      <w:pPr>
+        <w:pStyle w:val="Definition"/>
+        <w:spacing w:before="0" w:after="200"/>
+        <w:rPr>
+          <w:rFonts w:ascii="Arial" w:hAnsi="Arial"/>
+        </w:rPr>
+      </w:pPr>
+      <w:r>
+        <w:rPr>
+          <w:rFonts w:ascii="Arial" w:hAnsi="Arial"/>
+        </w:rPr>
+      </w:r>
+    </w:p>
+    <w:p>
+      <w:pPr>
+        <w:pStyle w:val="Definition"/>
+        <w:spacing w:before="0" w:after="200"/>
+        <w:rPr>
+          <w:rFonts w:ascii="Arial" w:hAnsi="Arial"/>
+        </w:rPr>
+      </w:pPr>
+      <w:r>
+        <w:rPr/>
       </w:r>
     </w:p>
     <w:sectPr>
@@ -1808,6 +1950,7 @@
     <w:qFormat/>
     <w:pPr>
       <w:spacing w:before="36" w:after="36"/>
+      <w:jc w:val="left"/>
     </w:pPr>
     <w:rPr/>
   </w:style>
@@ -1916,7 +2059,9 @@
     <w:basedOn w:val="Normal"/>
     <w:qFormat/>
     <w:rsid w:val="0005637e"/>
-    <w:pPr/>
+    <w:pPr>
+      <w:ind w:left="360" w:right="0" w:hanging="360"/>
+    </w:pPr>
     <w:rPr>
       <w:sz w:val="21"/>
     </w:rPr>
@@ -2009,7 +2154,13 @@
     <w:name w:val="Figure"/>
     <w:basedOn w:val="Normal"/>
     <w:qFormat/>
-    <w:pPr/>
+    <w:pPr>
+      <w:numPr>
+        <w:ilvl w:val="0"/>
+        <w:numId w:val="0"/>
+      </w:numPr>
+      <w:jc w:val="center"/>
+    </w:pPr>
     <w:rPr/>
   </w:style>
   <w:style w:type="paragraph" w:styleId="CaptionedFigure" w:customStyle="1">
@@ -2076,6 +2227,67 @@
       <w:sz w:val="24"/>
       <w:szCs w:val="21"/>
     </w:rPr>
+  </w:style>
+  <w:style w:type="paragraph" w:styleId="SourceCode">
+    <w:name w:val="Source Code"/>
+    <w:basedOn w:val="Definition"/>
+    <w:qFormat/>
+    <w:pPr>
+      <w:pBdr>
+        <w:top w:val="single" w:sz="2" w:space="1" w:color="000000"/>
+        <w:left w:val="single" w:sz="2" w:space="1" w:color="000000"/>
+        <w:bottom w:val="single" w:sz="2" w:space="1" w:color="000000"/>
+        <w:right w:val="single" w:sz="2" w:space="1" w:color="000000"/>
+      </w:pBdr>
+      <w:spacing w:before="0" w:after="200"/>
+      <w:jc w:val="left"/>
+    </w:pPr>
+    <w:rPr>
+      <w:rFonts w:ascii="DejaVu Sans Mono" w:hAnsi="DejaVu Sans Mono"/>
+    </w:rPr>
+  </w:style>
+  <w:style w:type="paragraph" w:styleId="TableContents">
+    <w:name w:val="Table Contents"/>
+    <w:basedOn w:val="Normal"/>
+    <w:qFormat/>
+    <w:pPr>
+      <w:widowControl w:val="false"/>
+      <w:suppressLineNumbers/>
+    </w:pPr>
+    <w:rPr/>
+  </w:style>
+  <w:style w:type="paragraph" w:styleId="Table">
+    <w:name w:val="Table"/>
+    <w:basedOn w:val="Caption"/>
+    <w:qFormat/>
+    <w:pPr/>
+    <w:rPr/>
+  </w:style>
+  <w:style w:type="paragraph" w:styleId="FigureIndex1">
+    <w:name w:val="Figure Index 1"/>
+    <w:basedOn w:val="Index"/>
+    <w:qFormat/>
+    <w:pPr>
+      <w:tabs>
+        <w:tab w:val="clear" w:pos="720"/>
+        <w:tab w:val="right" w:pos="9007" w:leader="dot"/>
+      </w:tabs>
+      <w:ind w:left="0" w:hanging="0"/>
+    </w:pPr>
+    <w:rPr/>
+  </w:style>
+  <w:style w:type="paragraph" w:styleId="TableIndex1">
+    <w:name w:val="Table Index 1"/>
+    <w:basedOn w:val="Index"/>
+    <w:qFormat/>
+    <w:pPr>
+      <w:tabs>
+        <w:tab w:val="clear" w:pos="720"/>
+        <w:tab w:val="right" w:pos="9007" w:leader="dot"/>
+      </w:tabs>
+      <w:ind w:left="0" w:hanging="0"/>
+    </w:pPr>
+    <w:rPr/>
   </w:style>
   <w:style w:type="numbering" w:styleId="NoList" w:default="1">
     <w:name w:val="No List"/>

</xml_diff>